<commit_message>
Improve Web features document
</commit_message>
<xml_diff>
--- a/Documentation/Fonctionnalités WEB.docx
+++ b/Documentation/Fonctionnalités WEB.docx
@@ -68,25 +68,21 @@
         <w:tc>
           <w:tcPr>
             <w:tcW w:w="2405" w:type="dxa"/>
-            <w:vAlign w:val="center"/>
-          </w:tcPr>
-          <w:p>
-            <w:pPr>
-              <w:jc w:val="center"/>
-            </w:pPr>
-            <w:r>
-              <w:t>1 -</w:t>
-            </w:r>
-            <w:r>
-              <w:t xml:space="preserve"> </w:t>
-            </w:r>
-            <w:r>
-              <w:t xml:space="preserve">Gestion </w:t>
-            </w:r>
-            <w:bookmarkStart w:id="0" w:name="_GoBack"/>
-            <w:bookmarkEnd w:id="0"/>
-            <w:r>
-              <w:t>compte client</w:t>
+            <w:vMerge w:val="restart"/>
+            <w:vAlign w:val="center"/>
+          </w:tcPr>
+          <w:p>
+            <w:pPr>
+              <w:jc w:val="center"/>
+            </w:pPr>
+            <w:r>
+              <w:t xml:space="preserve">1 </w:t>
+            </w:r>
+            <w:r>
+              <w:t>–</w:t>
+            </w:r>
+            <w:r>
+              <w:t xml:space="preserve"> Gestion compte client</w:t>
             </w:r>
           </w:p>
         </w:tc>
@@ -100,7 +96,10 @@
               <w:jc w:val="center"/>
             </w:pPr>
             <w:r>
-              <w:t>Créer un compte</w:t>
+              <w:t>1)</w:t>
+            </w:r>
+            <w:r>
+              <w:t xml:space="preserve"> Créer un compte</w:t>
             </w:r>
           </w:p>
         </w:tc>
@@ -126,6 +125,7 @@
         <w:tc>
           <w:tcPr>
             <w:tcW w:w="2405" w:type="dxa"/>
+            <w:vMerge/>
             <w:vAlign w:val="center"/>
           </w:tcPr>
           <w:p>
@@ -144,7 +144,13 @@
               <w:jc w:val="center"/>
             </w:pPr>
             <w:r>
-              <w:t>Modifier ses informations</w:t>
+              <w:t>2</w:t>
+            </w:r>
+            <w:r>
+              <w:t>)</w:t>
+            </w:r>
+            <w:r>
+              <w:t xml:space="preserve"> Modifier ses informations</w:t>
             </w:r>
           </w:p>
         </w:tc>
@@ -158,7 +164,7 @@
               <w:jc w:val="center"/>
             </w:pPr>
             <w:r>
-              <w:t>L’utilisateur peut renseigner des informations supplémentaires comme le moyen de paiement ou modifier les informations déjà existantes</w:t>
+              <w:t>L’utilisateur peut renseigner des informations supplémentaires comme le moyen de paiement ou modifier les informations déjà existantes comme le mot de passe</w:t>
             </w:r>
           </w:p>
         </w:tc>
@@ -170,6 +176,7 @@
         <w:tc>
           <w:tcPr>
             <w:tcW w:w="2405" w:type="dxa"/>
+            <w:vMerge/>
             <w:vAlign w:val="center"/>
           </w:tcPr>
           <w:p>
@@ -188,7 +195,13 @@
               <w:jc w:val="center"/>
             </w:pPr>
             <w:r>
-              <w:t>Suppression de compte</w:t>
+              <w:t>3</w:t>
+            </w:r>
+            <w:r>
+              <w:t>)</w:t>
+            </w:r>
+            <w:r>
+              <w:t xml:space="preserve"> Suppression de compte</w:t>
             </w:r>
           </w:p>
         </w:tc>
@@ -202,7 +215,7 @@
               <w:jc w:val="center"/>
             </w:pPr>
             <w:r>
-              <w:t>L’utilisateur ou l’administrateur doit pouvoir supprimer un compte</w:t>
+              <w:t>L’utilisateur ou l’administrateur doit pouvoir supprimer un compte de la base de données</w:t>
             </w:r>
           </w:p>
         </w:tc>
@@ -214,6 +227,7 @@
         <w:tc>
           <w:tcPr>
             <w:tcW w:w="2405" w:type="dxa"/>
+            <w:vMerge/>
             <w:vAlign w:val="center"/>
           </w:tcPr>
           <w:p>
@@ -231,6 +245,12 @@
             <w:pPr>
               <w:jc w:val="center"/>
             </w:pPr>
+            <w:r>
+              <w:t>4)</w:t>
+            </w:r>
+            <w:r>
+              <w:t xml:space="preserve"> Signer un abonnement</w:t>
+            </w:r>
           </w:p>
         </w:tc>
         <w:tc>
@@ -242,6 +262,225 @@
             <w:pPr>
               <w:jc w:val="center"/>
             </w:pPr>
+            <w:r>
+              <w:t>L’utilisateur peut choisir de souscrire un abonnement parmi ceux proposés, il doit cependant renseigner un moyen de paiement pour cela</w:t>
+            </w:r>
+          </w:p>
+        </w:tc>
+      </w:tr>
+      <w:tr>
+        <w:trPr>
+          <w:jc w:val="center"/>
+        </w:trPr>
+        <w:tc>
+          <w:tcPr>
+            <w:tcW w:w="2405" w:type="dxa"/>
+            <w:vMerge/>
+            <w:vAlign w:val="center"/>
+          </w:tcPr>
+          <w:p>
+            <w:pPr>
+              <w:jc w:val="center"/>
+            </w:pPr>
+          </w:p>
+        </w:tc>
+        <w:tc>
+          <w:tcPr>
+            <w:tcW w:w="2268" w:type="dxa"/>
+            <w:vAlign w:val="center"/>
+          </w:tcPr>
+          <w:p>
+            <w:pPr>
+              <w:jc w:val="center"/>
+            </w:pPr>
+            <w:r>
+              <w:t>5</w:t>
+            </w:r>
+            <w:r>
+              <w:t>)</w:t>
+            </w:r>
+            <w:r>
+              <w:t xml:space="preserve"> Résilier un abonnement</w:t>
+            </w:r>
+          </w:p>
+        </w:tc>
+        <w:tc>
+          <w:tcPr>
+            <w:tcW w:w="4389" w:type="dxa"/>
+            <w:vAlign w:val="center"/>
+          </w:tcPr>
+          <w:p>
+            <w:pPr>
+              <w:jc w:val="center"/>
+            </w:pPr>
+            <w:r>
+              <w:t>Si l’utilisateur à souscrit à un abonnement il peut l’annuler à tout moment</w:t>
+            </w:r>
+            <w:r>
+              <w:t xml:space="preserve"> ou lors de la suppression de son compte</w:t>
+            </w:r>
+          </w:p>
+        </w:tc>
+      </w:tr>
+      <w:tr>
+        <w:trPr>
+          <w:jc w:val="center"/>
+        </w:trPr>
+        <w:tc>
+          <w:tcPr>
+            <w:tcW w:w="2405" w:type="dxa"/>
+            <w:vAlign w:val="center"/>
+          </w:tcPr>
+          <w:p>
+            <w:pPr>
+              <w:jc w:val="center"/>
+            </w:pPr>
+            <w:r>
+              <w:t xml:space="preserve">2 </w:t>
+            </w:r>
+            <w:r>
+              <w:t>–</w:t>
+            </w:r>
+            <w:r>
+              <w:t xml:space="preserve"> </w:t>
+            </w:r>
+            <w:r>
+              <w:t>Gestion des réservations</w:t>
+            </w:r>
+          </w:p>
+        </w:tc>
+        <w:tc>
+          <w:tcPr>
+            <w:tcW w:w="2268" w:type="dxa"/>
+            <w:vAlign w:val="center"/>
+          </w:tcPr>
+          <w:p>
+            <w:pPr>
+              <w:jc w:val="center"/>
+            </w:pPr>
+            <w:r>
+              <w:t>1) Effectuer une réservation</w:t>
+            </w:r>
+          </w:p>
+        </w:tc>
+        <w:tc>
+          <w:tcPr>
+            <w:tcW w:w="4389" w:type="dxa"/>
+            <w:vAlign w:val="center"/>
+          </w:tcPr>
+          <w:p>
+            <w:pPr>
+              <w:jc w:val="center"/>
+            </w:pPr>
+            <w:r>
+              <w:t xml:space="preserve">L’utilisateur peut réserver un </w:t>
+            </w:r>
+            <w:r>
+              <w:t xml:space="preserve">service en y indiquant le type de service puis d’autres informations selon le type de service (par exemple la fréquence des visites de proches âgés, ou le lieu et la date de réception d’un paquets), si l’utilisateur n’a pas d’abonnement </w:t>
+            </w:r>
+            <w:r>
+              <w:t xml:space="preserve">il devra avoir </w:t>
+            </w:r>
+            <w:r>
+              <w:lastRenderedPageBreak/>
+              <w:t xml:space="preserve">renseigner au préalable un moyen de paiement, </w:t>
+            </w:r>
+            <w:r>
+              <w:t xml:space="preserve">le compte de l’utilisateur sera débité </w:t>
+            </w:r>
+            <w:r>
+              <w:t>au moment de la réservation</w:t>
+            </w:r>
+            <w:bookmarkStart w:id="0" w:name="_GoBack"/>
+            <w:bookmarkEnd w:id="0"/>
+          </w:p>
+        </w:tc>
+      </w:tr>
+      <w:tr>
+        <w:trPr>
+          <w:jc w:val="center"/>
+        </w:trPr>
+        <w:tc>
+          <w:tcPr>
+            <w:tcW w:w="2405" w:type="dxa"/>
+            <w:vAlign w:val="center"/>
+          </w:tcPr>
+          <w:p>
+            <w:pPr>
+              <w:jc w:val="center"/>
+            </w:pPr>
+          </w:p>
+        </w:tc>
+        <w:tc>
+          <w:tcPr>
+            <w:tcW w:w="2268" w:type="dxa"/>
+            <w:vAlign w:val="center"/>
+          </w:tcPr>
+          <w:p>
+            <w:pPr>
+              <w:jc w:val="center"/>
+            </w:pPr>
+            <w:r>
+              <w:t>2) Modifier une réservation</w:t>
+            </w:r>
+          </w:p>
+        </w:tc>
+        <w:tc>
+          <w:tcPr>
+            <w:tcW w:w="4389" w:type="dxa"/>
+            <w:vAlign w:val="center"/>
+          </w:tcPr>
+          <w:p>
+            <w:pPr>
+              <w:jc w:val="center"/>
+            </w:pPr>
+            <w:r>
+              <w:t>L’utilisateur peut modifier les informations d’une réservation</w:t>
+            </w:r>
+          </w:p>
+        </w:tc>
+      </w:tr>
+      <w:tr>
+        <w:trPr>
+          <w:jc w:val="center"/>
+        </w:trPr>
+        <w:tc>
+          <w:tcPr>
+            <w:tcW w:w="2405" w:type="dxa"/>
+            <w:vAlign w:val="center"/>
+          </w:tcPr>
+          <w:p>
+            <w:pPr>
+              <w:jc w:val="center"/>
+            </w:pPr>
+          </w:p>
+        </w:tc>
+        <w:tc>
+          <w:tcPr>
+            <w:tcW w:w="2268" w:type="dxa"/>
+            <w:vAlign w:val="center"/>
+          </w:tcPr>
+          <w:p>
+            <w:pPr>
+              <w:jc w:val="center"/>
+            </w:pPr>
+            <w:r>
+              <w:t>3) Annuler une réservation</w:t>
+            </w:r>
+          </w:p>
+        </w:tc>
+        <w:tc>
+          <w:tcPr>
+            <w:tcW w:w="4389" w:type="dxa"/>
+            <w:vAlign w:val="center"/>
+          </w:tcPr>
+          <w:p>
+            <w:pPr>
+              <w:jc w:val="center"/>
+            </w:pPr>
+            <w:r>
+              <w:t>L’utilisateur peut annuler une réservation</w:t>
+            </w:r>
           </w:p>
         </w:tc>
       </w:tr>
@@ -381,6 +620,7 @@
     <w:lsdException w:name="HTML Sample" w:semiHidden="1" w:unhideWhenUsed="1"/>
     <w:lsdException w:name="HTML Typewriter" w:semiHidden="1" w:unhideWhenUsed="1"/>
     <w:lsdException w:name="HTML Variable" w:semiHidden="1" w:unhideWhenUsed="1"/>
+    <w:lsdException w:name="Normal Table" w:semiHidden="1" w:unhideWhenUsed="1"/>
     <w:lsdException w:name="annotation subject" w:semiHidden="1" w:unhideWhenUsed="1"/>
     <w:lsdException w:name="No List" w:semiHidden="1" w:unhideWhenUsed="1"/>
     <w:lsdException w:name="Outline List 1" w:semiHidden="1" w:unhideWhenUsed="1"/>
@@ -426,9 +666,11 @@
     <w:lsdException w:name="Table Subtle 1" w:semiHidden="1" w:unhideWhenUsed="1"/>
     <w:lsdException w:name="Table Subtle 2" w:semiHidden="1" w:unhideWhenUsed="1"/>
     <w:lsdException w:name="Table Web 1" w:semiHidden="1" w:unhideWhenUsed="1"/>
+    <w:lsdException w:name="Table Web 2" w:semiHidden="1" w:unhideWhenUsed="1"/>
     <w:lsdException w:name="Table Web 3" w:semiHidden="1" w:unhideWhenUsed="1"/>
     <w:lsdException w:name="Balloon Text" w:semiHidden="1" w:unhideWhenUsed="1"/>
     <w:lsdException w:name="Table Grid" w:uiPriority="39"/>
+    <w:lsdException w:name="Table Theme" w:semiHidden="1" w:unhideWhenUsed="1"/>
     <w:lsdException w:name="Placeholder Text" w:semiHidden="1"/>
     <w:lsdException w:name="No Spacing" w:uiPriority="1" w:qFormat="1"/>
     <w:lsdException w:name="Light Shading" w:uiPriority="60"/>

</xml_diff>

<commit_message>
Delete zip and Improve Web feature document
</commit_message>
<xml_diff>
--- a/Documentation/Fonctionnalités WEB.docx
+++ b/Documentation/Fonctionnalités WEB.docx
@@ -1,6 +1,6 @@
 
 <file path=word/document.xml><?xml version="1.0" encoding="utf-8"?>
-<w:document xmlns:wpc="http://schemas.microsoft.com/office/word/2010/wordprocessingCanvas" xmlns:cx="http://schemas.microsoft.com/office/drawing/2014/chartex" xmlns:cx1="http://schemas.microsoft.com/office/drawing/2015/9/8/chartex" xmlns:cx2="http://schemas.microsoft.com/office/drawing/2015/10/21/chartex" xmlns:cx3="http://schemas.microsoft.com/office/drawing/2016/5/9/chartex" xmlns:cx4="http://schemas.microsoft.com/office/drawing/2016/5/10/chartex" xmlns:cx5="http://schemas.microsoft.com/office/drawing/2016/5/11/chartex" xmlns:cx6="http://schemas.microsoft.com/office/drawing/2016/5/12/chartex" xmlns:cx7="http://schemas.microsoft.com/office/drawing/2016/5/13/chartex" xmlns:cx8="http://schemas.microsoft.com/office/drawing/2016/5/14/chartex" xmlns:mc="http://schemas.openxmlformats.org/markup-compatibility/2006" xmlns:aink="http://schemas.microsoft.com/office/drawing/2016/ink" xmlns:am3d="http://schemas.microsoft.com/office/drawing/2017/model3d" xmlns:o="urn:schemas-microsoft-com:office:office" xmlns:r="http://schemas.openxmlformats.org/officeDocument/2006/relationships" xmlns:m="http://schemas.openxmlformats.org/officeDocument/2006/math" xmlns:v="urn:schemas-microsoft-com:vml" xmlns:wp14="http://schemas.microsoft.com/office/word/2010/wordprocessingDrawing" xmlns:wp="http://schemas.openxmlformats.org/drawingml/2006/wordprocessingDrawing" xmlns:w10="urn:schemas-microsoft-com:office:word" xmlns:w="http://schemas.openxmlformats.org/wordprocessingml/2006/main" xmlns:w14="http://schemas.microsoft.com/office/word/2010/wordml" xmlns:w15="http://schemas.microsoft.com/office/word/2012/wordml" xmlns:w16cid="http://schemas.microsoft.com/office/word/2016/wordml/cid" xmlns:w16se="http://schemas.microsoft.com/office/word/2015/wordml/symex" xmlns:wpg="http://schemas.microsoft.com/office/word/2010/wordprocessingGroup" xmlns:wpi="http://schemas.microsoft.com/office/word/2010/wordprocessingInk" xmlns:wne="http://schemas.microsoft.com/office/word/2006/wordml" xmlns:wps="http://schemas.microsoft.com/office/word/2010/wordprocessingShape" mc:Ignorable="w14 w15 w16se w16cid wp14">
+<w:document xmlns:wpc="http://schemas.microsoft.com/office/word/2010/wordprocessingCanvas" xmlns:cx="http://schemas.microsoft.com/office/drawing/2014/chartex" xmlns:cx1="http://schemas.microsoft.com/office/drawing/2015/9/8/chartex" xmlns:mc="http://schemas.openxmlformats.org/markup-compatibility/2006" xmlns:o="urn:schemas-microsoft-com:office:office" xmlns:r="http://schemas.openxmlformats.org/officeDocument/2006/relationships" xmlns:m="http://schemas.openxmlformats.org/officeDocument/2006/math" xmlns:v="urn:schemas-microsoft-com:vml" xmlns:wp14="http://schemas.microsoft.com/office/word/2010/wordprocessingDrawing" xmlns:wp="http://schemas.openxmlformats.org/drawingml/2006/wordprocessingDrawing" xmlns:w10="urn:schemas-microsoft-com:office:word" xmlns:w="http://schemas.openxmlformats.org/wordprocessingml/2006/main" xmlns:w14="http://schemas.microsoft.com/office/word/2010/wordml" xmlns:w15="http://schemas.microsoft.com/office/word/2012/wordml" xmlns:w16se="http://schemas.microsoft.com/office/word/2015/wordml/symex" xmlns:wpg="http://schemas.microsoft.com/office/word/2010/wordprocessingGroup" xmlns:wpi="http://schemas.microsoft.com/office/word/2010/wordprocessingInk" xmlns:wne="http://schemas.microsoft.com/office/word/2006/wordml" xmlns:wps="http://schemas.microsoft.com/office/word/2010/wordprocessingShape" mc:Ignorable="w14 w15 w16se wp14">
   <w:body>
     <w:tbl>
       <w:tblPr>
@@ -113,7 +113,16 @@
               <w:jc w:val="center"/>
             </w:pPr>
             <w:r>
-              <w:t>Avec son nom prénom, adresse et mail, un utilisateur doit pouvoir créer un compte et ajouter d’autres informations par la suite</w:t>
+              <w:t xml:space="preserve">Avec son nom prénom, adresse et mail, </w:t>
+            </w:r>
+            <w:r>
+              <w:t>un client</w:t>
+            </w:r>
+            <w:r>
+              <w:t xml:space="preserve"> doit pouvoir créer un compte et ajouter d’autres informations par la suite</w:t>
+            </w:r>
+            <w:r>
+              <w:t>, le mail devra être confirmé</w:t>
             </w:r>
           </w:p>
         </w:tc>
@@ -164,7 +173,16 @@
               <w:jc w:val="center"/>
             </w:pPr>
             <w:r>
-              <w:t>L’utilisateur peut renseigner des informations supplémentaires comme le moyen de paiement ou modifier les informations déjà existantes comme le mot de passe</w:t>
+              <w:t>Le client</w:t>
+            </w:r>
+            <w:r>
+              <w:t xml:space="preserve"> peut renseigner des informations supplémentaires comme le moyen de paiement </w:t>
+            </w:r>
+            <w:r>
+              <w:t xml:space="preserve">(CB ou PayPal uniquement) </w:t>
+            </w:r>
+            <w:r>
+              <w:t>ou modifier les informations déjà existantes comme le mot de passe</w:t>
             </w:r>
           </w:p>
         </w:tc>
@@ -215,7 +233,16 @@
               <w:jc w:val="center"/>
             </w:pPr>
             <w:r>
-              <w:t>L’utilisateur ou l’administrateur doit pouvoir supprimer un compte de la base de données</w:t>
+              <w:t>Le client</w:t>
+            </w:r>
+            <w:r>
+              <w:t xml:space="preserve"> ou l’administrateur doi</w:t>
+            </w:r>
+            <w:r>
+              <w:t>vent</w:t>
+            </w:r>
+            <w:r>
+              <w:t xml:space="preserve"> pouvoir supprimer un compte de la base de données</w:t>
             </w:r>
           </w:p>
         </w:tc>
@@ -263,7 +290,10 @@
               <w:jc w:val="center"/>
             </w:pPr>
             <w:r>
-              <w:t>L’utilisateur peut choisir de souscrire un abonnement parmi ceux proposés, il doit cependant renseigner un moyen de paiement pour cela</w:t>
+              <w:t>Le client</w:t>
+            </w:r>
+            <w:r>
+              <w:t xml:space="preserve"> peut choisir de souscrire un abonnement parmi ceux proposés, il doit cependant renseigner un moyen de paiement pour cela</w:t>
             </w:r>
           </w:p>
         </w:tc>
@@ -314,7 +344,19 @@
               <w:jc w:val="center"/>
             </w:pPr>
             <w:r>
-              <w:t>Si l’utilisateur à souscrit à un abonnement il peut l’annuler à tout moment</w:t>
+              <w:t xml:space="preserve">Si </w:t>
+            </w:r>
+            <w:r>
+              <w:t>le client</w:t>
+            </w:r>
+            <w:r>
+              <w:t xml:space="preserve"> </w:t>
+            </w:r>
+            <w:r>
+              <w:t>a</w:t>
+            </w:r>
+            <w:r>
+              <w:t xml:space="preserve"> souscrit à un abonnement il peut l’annuler à tout moment</w:t>
             </w:r>
             <w:r>
               <w:t xml:space="preserve"> ou lors de la suppression de son compte</w:t>
@@ -329,23 +371,15 @@
         <w:tc>
           <w:tcPr>
             <w:tcW w:w="2405" w:type="dxa"/>
-            <w:vAlign w:val="center"/>
-          </w:tcPr>
-          <w:p>
-            <w:pPr>
-              <w:jc w:val="center"/>
-            </w:pPr>
-            <w:r>
-              <w:t xml:space="preserve">2 </w:t>
-            </w:r>
-            <w:r>
-              <w:t>–</w:t>
-            </w:r>
-            <w:r>
-              <w:t xml:space="preserve"> </w:t>
-            </w:r>
-            <w:r>
-              <w:t>Gestion des réservations</w:t>
+            <w:vMerge w:val="restart"/>
+            <w:vAlign w:val="center"/>
+          </w:tcPr>
+          <w:p>
+            <w:pPr>
+              <w:jc w:val="center"/>
+            </w:pPr>
+            <w:r>
+              <w:t>2 – Gestion des réservations</w:t>
             </w:r>
           </w:p>
         </w:tc>
@@ -373,26 +407,12 @@
               <w:jc w:val="center"/>
             </w:pPr>
             <w:r>
-              <w:t xml:space="preserve">L’utilisateur peut réserver un </w:t>
-            </w:r>
-            <w:r>
-              <w:t xml:space="preserve">service en y indiquant le type de service puis d’autres informations selon le type de service (par exemple la fréquence des visites de proches âgés, ou le lieu et la date de réception d’un paquets), si l’utilisateur n’a pas d’abonnement </w:t>
-            </w:r>
-            <w:r>
-              <w:t xml:space="preserve">il devra avoir </w:t>
+              <w:t xml:space="preserve">Le client peut réserver un service en y indiquant le type de service puis d’autres informations selon le type de service (par exemple la fréquence des visites de proches âgés, ou le lieu et la date de réception d’un paquets), si le client n’a pas </w:t>
             </w:r>
             <w:r>
               <w:lastRenderedPageBreak/>
-              <w:t xml:space="preserve">renseigner au préalable un moyen de paiement, </w:t>
-            </w:r>
-            <w:r>
-              <w:t xml:space="preserve">le compte de l’utilisateur sera débité </w:t>
-            </w:r>
-            <w:r>
-              <w:t>au moment de la réservation</w:t>
-            </w:r>
-            <w:bookmarkStart w:id="0" w:name="_GoBack"/>
-            <w:bookmarkEnd w:id="0"/>
+              <w:t>d’abonnement il devra avoir renseigner au préalable un moyen de paiement, le compte du client sera débité au moment de la réservation</w:t>
+            </w:r>
           </w:p>
         </w:tc>
       </w:tr>
@@ -403,6 +423,7 @@
         <w:tc>
           <w:tcPr>
             <w:tcW w:w="2405" w:type="dxa"/>
+            <w:vMerge/>
             <w:vAlign w:val="center"/>
           </w:tcPr>
           <w:p>
@@ -435,7 +456,7 @@
               <w:jc w:val="center"/>
             </w:pPr>
             <w:r>
-              <w:t>L’utilisateur peut modifier les informations d’une réservation</w:t>
+              <w:t>Le client peut modifier les informations d’une réservation</w:t>
             </w:r>
           </w:p>
         </w:tc>
@@ -447,6 +468,7 @@
         <w:tc>
           <w:tcPr>
             <w:tcW w:w="2405" w:type="dxa"/>
+            <w:vMerge/>
             <w:vAlign w:val="center"/>
           </w:tcPr>
           <w:p>
@@ -479,8 +501,384 @@
               <w:jc w:val="center"/>
             </w:pPr>
             <w:r>
-              <w:t>L’utilisateur peut annuler une réservation</w:t>
-            </w:r>
+              <w:t xml:space="preserve">Le client peut annuler une réservation, cette action sera également effectuée lors de la suppression du compte sur toutes les réservation  </w:t>
+            </w:r>
+          </w:p>
+        </w:tc>
+      </w:tr>
+      <w:tr>
+        <w:trPr>
+          <w:jc w:val="center"/>
+        </w:trPr>
+        <w:tc>
+          <w:tcPr>
+            <w:tcW w:w="2405" w:type="dxa"/>
+            <w:vMerge/>
+            <w:vAlign w:val="center"/>
+          </w:tcPr>
+          <w:p>
+            <w:pPr>
+              <w:jc w:val="center"/>
+            </w:pPr>
+          </w:p>
+        </w:tc>
+        <w:tc>
+          <w:tcPr>
+            <w:tcW w:w="2268" w:type="dxa"/>
+            <w:vAlign w:val="center"/>
+          </w:tcPr>
+          <w:p>
+            <w:pPr>
+              <w:jc w:val="center"/>
+            </w:pPr>
+            <w:r>
+              <w:t>4) Gérer une réservation</w:t>
+            </w:r>
+          </w:p>
+        </w:tc>
+        <w:tc>
+          <w:tcPr>
+            <w:tcW w:w="4389" w:type="dxa"/>
+            <w:vAlign w:val="center"/>
+          </w:tcPr>
+          <w:p>
+            <w:pPr>
+              <w:jc w:val="center"/>
+            </w:pPr>
+            <w:r>
+              <w:t>Un prestataire peut accepter une prestation, l’annuler ou proposer une autre horaire et le client devra l’accepter ou la refuser, en cas de refus la réservation sera annulée</w:t>
+            </w:r>
+          </w:p>
+        </w:tc>
+      </w:tr>
+      <w:tr>
+        <w:trPr>
+          <w:jc w:val="center"/>
+        </w:trPr>
+        <w:tc>
+          <w:tcPr>
+            <w:tcW w:w="2405" w:type="dxa"/>
+            <w:vMerge/>
+            <w:vAlign w:val="center"/>
+          </w:tcPr>
+          <w:p>
+            <w:pPr>
+              <w:jc w:val="center"/>
+            </w:pPr>
+          </w:p>
+        </w:tc>
+        <w:tc>
+          <w:tcPr>
+            <w:tcW w:w="2268" w:type="dxa"/>
+            <w:vAlign w:val="center"/>
+          </w:tcPr>
+          <w:p>
+            <w:pPr>
+              <w:jc w:val="center"/>
+            </w:pPr>
+            <w:r>
+              <w:t>5</w:t>
+            </w:r>
+            <w:r>
+              <w:t>) Laisser un commentaire</w:t>
+            </w:r>
+          </w:p>
+        </w:tc>
+        <w:tc>
+          <w:tcPr>
+            <w:tcW w:w="4389" w:type="dxa"/>
+            <w:vAlign w:val="center"/>
+          </w:tcPr>
+          <w:p>
+            <w:pPr>
+              <w:jc w:val="center"/>
+            </w:pPr>
+            <w:r>
+              <w:t>Après la fin d’une prestation, Le client peut déposer un commentaire et une note</w:t>
+            </w:r>
+          </w:p>
+        </w:tc>
+      </w:tr>
+      <w:tr>
+        <w:trPr>
+          <w:jc w:val="center"/>
+        </w:trPr>
+        <w:tc>
+          <w:tcPr>
+            <w:tcW w:w="2405" w:type="dxa"/>
+            <w:vMerge w:val="restart"/>
+            <w:vAlign w:val="center"/>
+          </w:tcPr>
+          <w:p>
+            <w:pPr>
+              <w:jc w:val="center"/>
+            </w:pPr>
+            <w:r>
+              <w:t>3 – Présentation des services</w:t>
+            </w:r>
+          </w:p>
+        </w:tc>
+        <w:tc>
+          <w:tcPr>
+            <w:tcW w:w="2268" w:type="dxa"/>
+            <w:vAlign w:val="center"/>
+          </w:tcPr>
+          <w:p>
+            <w:pPr>
+              <w:jc w:val="center"/>
+            </w:pPr>
+            <w:r>
+              <w:t>1) Référencement</w:t>
+            </w:r>
+          </w:p>
+        </w:tc>
+        <w:tc>
+          <w:tcPr>
+            <w:tcW w:w="4389" w:type="dxa"/>
+            <w:vAlign w:val="center"/>
+          </w:tcPr>
+          <w:p>
+            <w:pPr>
+              <w:jc w:val="center"/>
+            </w:pPr>
+            <w:r>
+              <w:t>Le client</w:t>
+            </w:r>
+            <w:r>
+              <w:t xml:space="preserve"> dispose d’une page accessible dans l’en-tête de la page, celle-ci référence les grandes catégories de service (Garde, Démarches administratives, Bricolage, etc.), et dans ces catégories les services correspondants</w:t>
+            </w:r>
+          </w:p>
+        </w:tc>
+      </w:tr>
+      <w:tr>
+        <w:trPr>
+          <w:jc w:val="center"/>
+        </w:trPr>
+        <w:tc>
+          <w:tcPr>
+            <w:tcW w:w="2405" w:type="dxa"/>
+            <w:vMerge/>
+            <w:vAlign w:val="center"/>
+          </w:tcPr>
+          <w:p>
+            <w:pPr>
+              <w:jc w:val="center"/>
+            </w:pPr>
+          </w:p>
+        </w:tc>
+        <w:tc>
+          <w:tcPr>
+            <w:tcW w:w="2268" w:type="dxa"/>
+            <w:vAlign w:val="center"/>
+          </w:tcPr>
+          <w:p>
+            <w:pPr>
+              <w:jc w:val="center"/>
+            </w:pPr>
+            <w:r>
+              <w:t>2) Page dédiée</w:t>
+            </w:r>
+          </w:p>
+        </w:tc>
+        <w:tc>
+          <w:tcPr>
+            <w:tcW w:w="4389" w:type="dxa"/>
+            <w:vAlign w:val="center"/>
+          </w:tcPr>
+          <w:p>
+            <w:pPr>
+              <w:jc w:val="center"/>
+            </w:pPr>
+            <w:r>
+              <w:t>Chaque service est accompagné d’une page qui référence toutes les informations nécessaires et permet également d’effectuer une réservation</w:t>
+            </w:r>
+          </w:p>
+        </w:tc>
+      </w:tr>
+      <w:tr>
+        <w:trPr>
+          <w:jc w:val="center"/>
+        </w:trPr>
+        <w:tc>
+          <w:tcPr>
+            <w:tcW w:w="2405" w:type="dxa"/>
+            <w:vMerge w:val="restart"/>
+            <w:vAlign w:val="center"/>
+          </w:tcPr>
+          <w:p>
+            <w:pPr>
+              <w:jc w:val="center"/>
+            </w:pPr>
+            <w:r>
+              <w:lastRenderedPageBreak/>
+              <w:t>4 – Gestion compte prestataire</w:t>
+            </w:r>
+          </w:p>
+        </w:tc>
+        <w:tc>
+          <w:tcPr>
+            <w:tcW w:w="2268" w:type="dxa"/>
+            <w:vAlign w:val="center"/>
+          </w:tcPr>
+          <w:p>
+            <w:pPr>
+              <w:jc w:val="center"/>
+            </w:pPr>
+            <w:r>
+              <w:t>1) Créer un compte</w:t>
+            </w:r>
+          </w:p>
+        </w:tc>
+        <w:tc>
+          <w:tcPr>
+            <w:tcW w:w="4389" w:type="dxa"/>
+            <w:vAlign w:val="center"/>
+          </w:tcPr>
+          <w:p>
+            <w:pPr>
+              <w:jc w:val="center"/>
+            </w:pPr>
+            <w:r>
+              <w:t>Un utilisateur</w:t>
+            </w:r>
+            <w:r>
+              <w:t xml:space="preserve"> peut se créer un compte en tant que prestataire</w:t>
+            </w:r>
+            <w:r>
+              <w:t>, il devra lors de son inscription renseigner son nom, prénom, adresse, mail, et devra confirmer ce dernier</w:t>
+            </w:r>
+          </w:p>
+        </w:tc>
+      </w:tr>
+      <w:tr>
+        <w:trPr>
+          <w:jc w:val="center"/>
+        </w:trPr>
+        <w:tc>
+          <w:tcPr>
+            <w:tcW w:w="2405" w:type="dxa"/>
+            <w:vMerge/>
+            <w:vAlign w:val="center"/>
+          </w:tcPr>
+          <w:p>
+            <w:pPr>
+              <w:jc w:val="center"/>
+            </w:pPr>
+          </w:p>
+        </w:tc>
+        <w:tc>
+          <w:tcPr>
+            <w:tcW w:w="2268" w:type="dxa"/>
+            <w:vAlign w:val="center"/>
+          </w:tcPr>
+          <w:p>
+            <w:pPr>
+              <w:jc w:val="center"/>
+            </w:pPr>
+          </w:p>
+        </w:tc>
+        <w:tc>
+          <w:tcPr>
+            <w:tcW w:w="4389" w:type="dxa"/>
+            <w:vAlign w:val="center"/>
+          </w:tcPr>
+          <w:p>
+            <w:pPr>
+              <w:jc w:val="center"/>
+            </w:pPr>
+          </w:p>
+        </w:tc>
+      </w:tr>
+      <w:tr>
+        <w:trPr>
+          <w:jc w:val="center"/>
+        </w:trPr>
+        <w:tc>
+          <w:tcPr>
+            <w:tcW w:w="2405" w:type="dxa"/>
+            <w:vAlign w:val="center"/>
+          </w:tcPr>
+          <w:p>
+            <w:pPr>
+              <w:jc w:val="center"/>
+            </w:pPr>
+            <w:r>
+              <w:t>5 – Autres fonctionnalités</w:t>
+            </w:r>
+          </w:p>
+        </w:tc>
+        <w:tc>
+          <w:tcPr>
+            <w:tcW w:w="2268" w:type="dxa"/>
+            <w:vAlign w:val="center"/>
+          </w:tcPr>
+          <w:p>
+            <w:pPr>
+              <w:jc w:val="center"/>
+            </w:pPr>
+            <w:r>
+              <w:t>1) Changer la langue du site</w:t>
+            </w:r>
+          </w:p>
+        </w:tc>
+        <w:tc>
+          <w:tcPr>
+            <w:tcW w:w="4389" w:type="dxa"/>
+            <w:vAlign w:val="center"/>
+          </w:tcPr>
+          <w:p>
+            <w:pPr>
+              <w:jc w:val="center"/>
+            </w:pPr>
+            <w:r>
+              <w:t>Dans l’en-tête une option sera disponible pour changer la langue du site</w:t>
+            </w:r>
+          </w:p>
+        </w:tc>
+      </w:tr>
+      <w:tr>
+        <w:trPr>
+          <w:jc w:val="center"/>
+        </w:trPr>
+        <w:tc>
+          <w:tcPr>
+            <w:tcW w:w="2405" w:type="dxa"/>
+            <w:vAlign w:val="center"/>
+          </w:tcPr>
+          <w:p>
+            <w:pPr>
+              <w:jc w:val="center"/>
+            </w:pPr>
+          </w:p>
+        </w:tc>
+        <w:tc>
+          <w:tcPr>
+            <w:tcW w:w="2268" w:type="dxa"/>
+            <w:vAlign w:val="center"/>
+          </w:tcPr>
+          <w:p>
+            <w:pPr>
+              <w:jc w:val="center"/>
+            </w:pPr>
+            <w:r>
+              <w:t>2) Export SQL</w:t>
+            </w:r>
+          </w:p>
+        </w:tc>
+        <w:tc>
+          <w:tcPr>
+            <w:tcW w:w="4389" w:type="dxa"/>
+            <w:vAlign w:val="center"/>
+          </w:tcPr>
+          <w:p>
+            <w:pPr>
+              <w:jc w:val="center"/>
+            </w:pPr>
+            <w:r>
+              <w:t>Tous les mois, le service informatique central recevra un export SQL de la base de données</w:t>
+            </w:r>
+            <w:bookmarkStart w:id="0" w:name="_GoBack"/>
+            <w:bookmarkEnd w:id="0"/>
           </w:p>
         </w:tc>
       </w:tr>
@@ -496,8 +894,197 @@
 </w:document>
 </file>
 
+<file path=word/numbering.xml><?xml version="1.0" encoding="utf-8"?>
+<w:numbering xmlns:wpc="http://schemas.microsoft.com/office/word/2010/wordprocessingCanvas" xmlns:cx="http://schemas.microsoft.com/office/drawing/2014/chartex" xmlns:cx1="http://schemas.microsoft.com/office/drawing/2015/9/8/chartex" xmlns:mc="http://schemas.openxmlformats.org/markup-compatibility/2006" xmlns:o="urn:schemas-microsoft-com:office:office" xmlns:r="http://schemas.openxmlformats.org/officeDocument/2006/relationships" xmlns:m="http://schemas.openxmlformats.org/officeDocument/2006/math" xmlns:v="urn:schemas-microsoft-com:vml" xmlns:wp14="http://schemas.microsoft.com/office/word/2010/wordprocessingDrawing" xmlns:wp="http://schemas.openxmlformats.org/drawingml/2006/wordprocessingDrawing" xmlns:w10="urn:schemas-microsoft-com:office:word" xmlns:w="http://schemas.openxmlformats.org/wordprocessingml/2006/main" xmlns:w14="http://schemas.microsoft.com/office/word/2010/wordml" xmlns:w15="http://schemas.microsoft.com/office/word/2012/wordml" xmlns:w16se="http://schemas.microsoft.com/office/word/2015/wordml/symex" xmlns:wpg="http://schemas.microsoft.com/office/word/2010/wordprocessingGroup" xmlns:wpi="http://schemas.microsoft.com/office/word/2010/wordprocessingInk" xmlns:wne="http://schemas.microsoft.com/office/word/2006/wordml" xmlns:wps="http://schemas.microsoft.com/office/word/2010/wordprocessingShape" mc:Ignorable="w14 w15 w16se wp14">
+  <w:abstractNum w:abstractNumId="0" w15:restartNumberingAfterBreak="0">
+    <w:nsid w:val="69CD3C32"/>
+    <w:multiLevelType w:val="hybridMultilevel"/>
+    <w:tmpl w:val="70725064"/>
+    <w:lvl w:ilvl="0" w:tplc="040C0011">
+      <w:start w:val="1"/>
+      <w:numFmt w:val="decimal"/>
+      <w:lvlText w:val="%1)"/>
+      <w:lvlJc w:val="left"/>
+      <w:pPr>
+        <w:ind w:left="720" w:hanging="360"/>
+      </w:pPr>
+      <w:rPr>
+        <w:rFonts w:hint="default"/>
+      </w:rPr>
+    </w:lvl>
+    <w:lvl w:ilvl="1" w:tplc="040C0019" w:tentative="1">
+      <w:start w:val="1"/>
+      <w:numFmt w:val="lowerLetter"/>
+      <w:lvlText w:val="%2."/>
+      <w:lvlJc w:val="left"/>
+      <w:pPr>
+        <w:ind w:left="1440" w:hanging="360"/>
+      </w:pPr>
+    </w:lvl>
+    <w:lvl w:ilvl="2" w:tplc="040C001B" w:tentative="1">
+      <w:start w:val="1"/>
+      <w:numFmt w:val="lowerRoman"/>
+      <w:lvlText w:val="%3."/>
+      <w:lvlJc w:val="right"/>
+      <w:pPr>
+        <w:ind w:left="2160" w:hanging="180"/>
+      </w:pPr>
+    </w:lvl>
+    <w:lvl w:ilvl="3" w:tplc="040C000F" w:tentative="1">
+      <w:start w:val="1"/>
+      <w:numFmt w:val="decimal"/>
+      <w:lvlText w:val="%4."/>
+      <w:lvlJc w:val="left"/>
+      <w:pPr>
+        <w:ind w:left="2880" w:hanging="360"/>
+      </w:pPr>
+    </w:lvl>
+    <w:lvl w:ilvl="4" w:tplc="040C0019" w:tentative="1">
+      <w:start w:val="1"/>
+      <w:numFmt w:val="lowerLetter"/>
+      <w:lvlText w:val="%5."/>
+      <w:lvlJc w:val="left"/>
+      <w:pPr>
+        <w:ind w:left="3600" w:hanging="360"/>
+      </w:pPr>
+    </w:lvl>
+    <w:lvl w:ilvl="5" w:tplc="040C001B" w:tentative="1">
+      <w:start w:val="1"/>
+      <w:numFmt w:val="lowerRoman"/>
+      <w:lvlText w:val="%6."/>
+      <w:lvlJc w:val="right"/>
+      <w:pPr>
+        <w:ind w:left="4320" w:hanging="180"/>
+      </w:pPr>
+    </w:lvl>
+    <w:lvl w:ilvl="6" w:tplc="040C000F" w:tentative="1">
+      <w:start w:val="1"/>
+      <w:numFmt w:val="decimal"/>
+      <w:lvlText w:val="%7."/>
+      <w:lvlJc w:val="left"/>
+      <w:pPr>
+        <w:ind w:left="5040" w:hanging="360"/>
+      </w:pPr>
+    </w:lvl>
+    <w:lvl w:ilvl="7" w:tplc="040C0019" w:tentative="1">
+      <w:start w:val="1"/>
+      <w:numFmt w:val="lowerLetter"/>
+      <w:lvlText w:val="%8."/>
+      <w:lvlJc w:val="left"/>
+      <w:pPr>
+        <w:ind w:left="5760" w:hanging="360"/>
+      </w:pPr>
+    </w:lvl>
+    <w:lvl w:ilvl="8" w:tplc="040C001B" w:tentative="1">
+      <w:start w:val="1"/>
+      <w:numFmt w:val="lowerRoman"/>
+      <w:lvlText w:val="%9."/>
+      <w:lvlJc w:val="right"/>
+      <w:pPr>
+        <w:ind w:left="6480" w:hanging="180"/>
+      </w:pPr>
+    </w:lvl>
+  </w:abstractNum>
+  <w:abstractNum w:abstractNumId="1" w15:restartNumberingAfterBreak="0">
+    <w:nsid w:val="7B41469B"/>
+    <w:multiLevelType w:val="hybridMultilevel"/>
+    <w:tmpl w:val="57002500"/>
+    <w:lvl w:ilvl="0" w:tplc="040C0011">
+      <w:start w:val="1"/>
+      <w:numFmt w:val="decimal"/>
+      <w:lvlText w:val="%1)"/>
+      <w:lvlJc w:val="left"/>
+      <w:pPr>
+        <w:ind w:left="720" w:hanging="360"/>
+      </w:pPr>
+      <w:rPr>
+        <w:rFonts w:hint="default"/>
+      </w:rPr>
+    </w:lvl>
+    <w:lvl w:ilvl="1" w:tplc="040C0019" w:tentative="1">
+      <w:start w:val="1"/>
+      <w:numFmt w:val="lowerLetter"/>
+      <w:lvlText w:val="%2."/>
+      <w:lvlJc w:val="left"/>
+      <w:pPr>
+        <w:ind w:left="1440" w:hanging="360"/>
+      </w:pPr>
+    </w:lvl>
+    <w:lvl w:ilvl="2" w:tplc="040C001B" w:tentative="1">
+      <w:start w:val="1"/>
+      <w:numFmt w:val="lowerRoman"/>
+      <w:lvlText w:val="%3."/>
+      <w:lvlJc w:val="right"/>
+      <w:pPr>
+        <w:ind w:left="2160" w:hanging="180"/>
+      </w:pPr>
+    </w:lvl>
+    <w:lvl w:ilvl="3" w:tplc="040C000F" w:tentative="1">
+      <w:start w:val="1"/>
+      <w:numFmt w:val="decimal"/>
+      <w:lvlText w:val="%4."/>
+      <w:lvlJc w:val="left"/>
+      <w:pPr>
+        <w:ind w:left="2880" w:hanging="360"/>
+      </w:pPr>
+    </w:lvl>
+    <w:lvl w:ilvl="4" w:tplc="040C0019" w:tentative="1">
+      <w:start w:val="1"/>
+      <w:numFmt w:val="lowerLetter"/>
+      <w:lvlText w:val="%5."/>
+      <w:lvlJc w:val="left"/>
+      <w:pPr>
+        <w:ind w:left="3600" w:hanging="360"/>
+      </w:pPr>
+    </w:lvl>
+    <w:lvl w:ilvl="5" w:tplc="040C001B" w:tentative="1">
+      <w:start w:val="1"/>
+      <w:numFmt w:val="lowerRoman"/>
+      <w:lvlText w:val="%6."/>
+      <w:lvlJc w:val="right"/>
+      <w:pPr>
+        <w:ind w:left="4320" w:hanging="180"/>
+      </w:pPr>
+    </w:lvl>
+    <w:lvl w:ilvl="6" w:tplc="040C000F" w:tentative="1">
+      <w:start w:val="1"/>
+      <w:numFmt w:val="decimal"/>
+      <w:lvlText w:val="%7."/>
+      <w:lvlJc w:val="left"/>
+      <w:pPr>
+        <w:ind w:left="5040" w:hanging="360"/>
+      </w:pPr>
+    </w:lvl>
+    <w:lvl w:ilvl="7" w:tplc="040C0019" w:tentative="1">
+      <w:start w:val="1"/>
+      <w:numFmt w:val="lowerLetter"/>
+      <w:lvlText w:val="%8."/>
+      <w:lvlJc w:val="left"/>
+      <w:pPr>
+        <w:ind w:left="5760" w:hanging="360"/>
+      </w:pPr>
+    </w:lvl>
+    <w:lvl w:ilvl="8" w:tplc="040C001B" w:tentative="1">
+      <w:start w:val="1"/>
+      <w:numFmt w:val="lowerRoman"/>
+      <w:lvlText w:val="%9."/>
+      <w:lvlJc w:val="right"/>
+      <w:pPr>
+        <w:ind w:left="6480" w:hanging="180"/>
+      </w:pPr>
+    </w:lvl>
+  </w:abstractNum>
+  <w:num w:numId="1">
+    <w:abstractNumId w:val="0"/>
+  </w:num>
+  <w:num w:numId="2">
+    <w:abstractNumId w:val="1"/>
+  </w:num>
+</w:numbering>
+</file>
+
 <file path=word/styles.xml><?xml version="1.0" encoding="utf-8"?>
-<w:styles xmlns:mc="http://schemas.openxmlformats.org/markup-compatibility/2006" xmlns:r="http://schemas.openxmlformats.org/officeDocument/2006/relationships" xmlns:w="http://schemas.openxmlformats.org/wordprocessingml/2006/main" xmlns:w14="http://schemas.microsoft.com/office/word/2010/wordml" xmlns:w15="http://schemas.microsoft.com/office/word/2012/wordml" xmlns:w16cid="http://schemas.microsoft.com/office/word/2016/wordml/cid" xmlns:w16se="http://schemas.microsoft.com/office/word/2015/wordml/symex" mc:Ignorable="w14 w15 w16se w16cid">
+<w:styles xmlns:mc="http://schemas.openxmlformats.org/markup-compatibility/2006" xmlns:r="http://schemas.openxmlformats.org/officeDocument/2006/relationships" xmlns:w="http://schemas.openxmlformats.org/wordprocessingml/2006/main" xmlns:w14="http://schemas.microsoft.com/office/word/2010/wordml" xmlns:w15="http://schemas.microsoft.com/office/word/2012/wordml" xmlns:w16se="http://schemas.microsoft.com/office/word/2015/wordml/symex" mc:Ignorable="w14 w15 w16se">
   <w:docDefaults>
     <w:rPrDefault>
       <w:rPr>
@@ -514,7 +1101,7 @@
       </w:pPr>
     </w:pPrDefault>
   </w:docDefaults>
-  <w:latentStyles w:defLockedState="0" w:defUIPriority="99" w:defSemiHidden="0" w:defUnhideWhenUsed="0" w:defQFormat="0" w:count="377">
+  <w:latentStyles w:defLockedState="0" w:defUIPriority="99" w:defSemiHidden="0" w:defUnhideWhenUsed="0" w:defQFormat="0" w:count="371">
     <w:lsdException w:name="Normal" w:uiPriority="0" w:qFormat="1"/>
     <w:lsdException w:name="heading 1" w:uiPriority="9" w:qFormat="1"/>
     <w:lsdException w:name="heading 2" w:semiHidden="1" w:uiPriority="9" w:unhideWhenUsed="1" w:qFormat="1"/>
@@ -886,12 +1473,6 @@
     <w:lsdException w:name="List Table 5 Dark Accent 6" w:uiPriority="50"/>
     <w:lsdException w:name="List Table 6 Colorful Accent 6" w:uiPriority="51"/>
     <w:lsdException w:name="List Table 7 Colorful Accent 6" w:uiPriority="52"/>
-    <w:lsdException w:name="Mention" w:semiHidden="1" w:unhideWhenUsed="1"/>
-    <w:lsdException w:name="Smart Hyperlink" w:semiHidden="1" w:unhideWhenUsed="1"/>
-    <w:lsdException w:name="Hashtag" w:semiHidden="1" w:unhideWhenUsed="1"/>
-    <w:lsdException w:name="Unresolved Mention" w:semiHidden="1" w:unhideWhenUsed="1"/>
-    <w:lsdException w:name="Smart Link" w:semiHidden="1" w:unhideWhenUsed="1"/>
-    <w:lsdException w:name="Smart Link Error" w:semiHidden="1" w:unhideWhenUsed="1"/>
   </w:latentStyles>
   <w:style w:type="paragraph" w:default="1" w:styleId="Normal">
     <w:name w:val="Normal"/>
@@ -945,6 +1526,17 @@
         <w:insideV w:val="single" w:sz="4" w:space="0" w:color="auto"/>
       </w:tblBorders>
     </w:tblPr>
+  </w:style>
+  <w:style w:type="paragraph" w:styleId="Paragraphedeliste">
+    <w:name w:val="List Paragraph"/>
+    <w:basedOn w:val="Normal"/>
+    <w:uiPriority w:val="34"/>
+    <w:qFormat/>
+    <w:rsid w:val="00B7405D"/>
+    <w:pPr>
+      <w:ind w:left="720"/>
+      <w:contextualSpacing/>
+    </w:pPr>
   </w:style>
 </w:styles>
 </file>

</xml_diff>

<commit_message>
Improve Web feature document and add C feature document
</commit_message>
<xml_diff>
--- a/Documentation/Fonctionnalités WEB.docx
+++ b/Documentation/Fonctionnalités WEB.docx
@@ -109,21 +109,87 @@
             <w:vAlign w:val="center"/>
           </w:tcPr>
           <w:p>
-            <w:pPr>
-              <w:jc w:val="center"/>
-            </w:pPr>
-            <w:r>
-              <w:t xml:space="preserve">Avec son nom prénom, adresse et mail, </w:t>
-            </w:r>
-            <w:r>
-              <w:t>un client</w:t>
-            </w:r>
-            <w:r>
-              <w:t xml:space="preserve"> doit pouvoir créer un compte et ajouter d’autres informations par la suite</w:t>
-            </w:r>
-            <w:r>
-              <w:t>, le mail devra être confirmé</w:t>
-            </w:r>
+            <w:r>
+              <w:t>Pour pouvoir créer un compte, un client doit renseigner les informations suivantes :</w:t>
+            </w:r>
+          </w:p>
+          <w:p>
+            <w:pPr>
+              <w:pStyle w:val="Paragraphedeliste"/>
+              <w:numPr>
+                <w:ilvl w:val="0"/>
+                <w:numId w:val="3"/>
+              </w:numPr>
+            </w:pPr>
+            <w:r>
+              <w:t>Nom (doit être inférieur à 30 caractères)</w:t>
+            </w:r>
+          </w:p>
+          <w:p>
+            <w:pPr>
+              <w:pStyle w:val="Paragraphedeliste"/>
+              <w:numPr>
+                <w:ilvl w:val="0"/>
+                <w:numId w:val="3"/>
+              </w:numPr>
+            </w:pPr>
+            <w:r>
+              <w:t>Prénom (doit être inférieur à 30 caractères)</w:t>
+            </w:r>
+          </w:p>
+          <w:p>
+            <w:pPr>
+              <w:pStyle w:val="Paragraphedeliste"/>
+              <w:numPr>
+                <w:ilvl w:val="0"/>
+                <w:numId w:val="3"/>
+              </w:numPr>
+            </w:pPr>
+            <w:r>
+              <w:t>Adresse (doit être inférieur à 60 caractères)</w:t>
+            </w:r>
+          </w:p>
+          <w:p>
+            <w:pPr>
+              <w:pStyle w:val="Paragraphedeliste"/>
+              <w:numPr>
+                <w:ilvl w:val="0"/>
+                <w:numId w:val="3"/>
+              </w:numPr>
+              <w:spacing w:after="160" w:line="259" w:lineRule="auto"/>
+            </w:pPr>
+            <w:r>
+              <w:t>Ville (doit être inférieur à 30</w:t>
+            </w:r>
+            <w:r>
+              <w:t xml:space="preserve"> caractères)</w:t>
+            </w:r>
+          </w:p>
+          <w:p>
+            <w:pPr>
+              <w:pStyle w:val="Paragraphedeliste"/>
+              <w:numPr>
+                <w:ilvl w:val="0"/>
+                <w:numId w:val="3"/>
+              </w:numPr>
+            </w:pPr>
+            <w:r>
+              <w:t>Adresse mail (doit être inférieur à 60 caractères, au bon format et doit être unique)</w:t>
+            </w:r>
+          </w:p>
+          <w:p>
+            <w:pPr>
+              <w:pStyle w:val="Paragraphedeliste"/>
+              <w:numPr>
+                <w:ilvl w:val="0"/>
+                <w:numId w:val="3"/>
+              </w:numPr>
+            </w:pPr>
+            <w:r>
+              <w:t>Mot de passe (doit contenir entre 8 et 40 caractères)</w:t>
+            </w:r>
+            <w:bookmarkStart w:id="0" w:name="_GoBack"/>
+            <w:bookmarkEnd w:id="0"/>
           </w:p>
         </w:tc>
       </w:tr>
@@ -169,9 +235,6 @@
             <w:vAlign w:val="center"/>
           </w:tcPr>
           <w:p>
-            <w:pPr>
-              <w:jc w:val="center"/>
-            </w:pPr>
             <w:r>
               <w:t>Le client</w:t>
             </w:r>
@@ -229,9 +292,6 @@
             <w:vAlign w:val="center"/>
           </w:tcPr>
           <w:p>
-            <w:pPr>
-              <w:jc w:val="center"/>
-            </w:pPr>
             <w:r>
               <w:t>Le client</w:t>
             </w:r>
@@ -286,9 +346,6 @@
             <w:vAlign w:val="center"/>
           </w:tcPr>
           <w:p>
-            <w:pPr>
-              <w:jc w:val="center"/>
-            </w:pPr>
             <w:r>
               <w:t>Le client</w:t>
             </w:r>
@@ -340,9 +397,6 @@
             <w:vAlign w:val="center"/>
           </w:tcPr>
           <w:p>
-            <w:pPr>
-              <w:jc w:val="center"/>
-            </w:pPr>
             <w:r>
               <w:t xml:space="preserve">Si </w:t>
             </w:r>
@@ -403,15 +457,8 @@
             <w:vAlign w:val="center"/>
           </w:tcPr>
           <w:p>
-            <w:pPr>
-              <w:jc w:val="center"/>
-            </w:pPr>
-            <w:r>
-              <w:t xml:space="preserve">Le client peut réserver un service en y indiquant le type de service puis d’autres informations selon le type de service (par exemple la fréquence des visites de proches âgés, ou le lieu et la date de réception d’un paquets), si le client n’a pas </w:t>
-            </w:r>
-            <w:r>
-              <w:lastRenderedPageBreak/>
-              <w:t>d’abonnement il devra avoir renseigner au préalable un moyen de paiement, le compte du client sera débité au moment de la réservation</w:t>
+            <w:r>
+              <w:t>Le client peut réserver un service en y indiquant le type de service puis d’autres informations selon le type de service (par exemple la fréquence des visites de proches âgés, ou le lieu et la date de réception d’un paquets), si le client n’a pas d’abonnement il devra avoir renseigner au préalable un moyen de paiement, le compte du client sera débité au moment de la réservation</w:t>
             </w:r>
           </w:p>
         </w:tc>
@@ -452,9 +499,6 @@
             <w:vAlign w:val="center"/>
           </w:tcPr>
           <w:p>
-            <w:pPr>
-              <w:jc w:val="center"/>
-            </w:pPr>
             <w:r>
               <w:t>Le client peut modifier les informations d’une réservation</w:t>
             </w:r>
@@ -497,9 +541,6 @@
             <w:vAlign w:val="center"/>
           </w:tcPr>
           <w:p>
-            <w:pPr>
-              <w:jc w:val="center"/>
-            </w:pPr>
             <w:r>
               <w:t xml:space="preserve">Le client peut annuler une réservation, cette action sera également effectuée lors de la suppression du compte sur toutes les réservation  </w:t>
             </w:r>
@@ -542,9 +583,6 @@
             <w:vAlign w:val="center"/>
           </w:tcPr>
           <w:p>
-            <w:pPr>
-              <w:jc w:val="center"/>
-            </w:pPr>
             <w:r>
               <w:t>Un prestataire peut accepter une prestation, l’annuler ou proposer une autre horaire et le client devra l’accepter ou la refuser, en cas de refus la réservation sera annulée</w:t>
             </w:r>
@@ -590,9 +628,6 @@
             <w:vAlign w:val="center"/>
           </w:tcPr>
           <w:p>
-            <w:pPr>
-              <w:jc w:val="center"/>
-            </w:pPr>
             <w:r>
               <w:t>Après la fin d’une prestation, Le client peut déposer un commentaire et une note</w:t>
             </w:r>
@@ -614,6 +649,7 @@
               <w:jc w:val="center"/>
             </w:pPr>
             <w:r>
+              <w:lastRenderedPageBreak/>
               <w:t>3 – Présentation des services</w:t>
             </w:r>
           </w:p>
@@ -638,9 +674,6 @@
             <w:vAlign w:val="center"/>
           </w:tcPr>
           <w:p>
-            <w:pPr>
-              <w:jc w:val="center"/>
-            </w:pPr>
             <w:r>
               <w:t>Le client</w:t>
             </w:r>
@@ -686,9 +719,6 @@
             <w:vAlign w:val="center"/>
           </w:tcPr>
           <w:p>
-            <w:pPr>
-              <w:jc w:val="center"/>
-            </w:pPr>
             <w:r>
               <w:t>Chaque service est accompagné d’une page qui référence toutes les informations nécessaires et permet également d’effectuer une réservation</w:t>
             </w:r>
@@ -710,7 +740,6 @@
               <w:jc w:val="center"/>
             </w:pPr>
             <w:r>
-              <w:lastRenderedPageBreak/>
               <w:t>4 – Gestion compte prestataire</w:t>
             </w:r>
           </w:p>
@@ -735,9 +764,6 @@
             <w:vAlign w:val="center"/>
           </w:tcPr>
           <w:p>
-            <w:pPr>
-              <w:jc w:val="center"/>
-            </w:pPr>
             <w:r>
               <w:t>Un utilisateur</w:t>
             </w:r>
@@ -782,11 +808,7 @@
             <w:tcW w:w="4389" w:type="dxa"/>
             <w:vAlign w:val="center"/>
           </w:tcPr>
-          <w:p>
-            <w:pPr>
-              <w:jc w:val="center"/>
-            </w:pPr>
-          </w:p>
+          <w:p/>
         </w:tc>
       </w:tr>
       <w:tr>
@@ -827,9 +849,6 @@
             <w:vAlign w:val="center"/>
           </w:tcPr>
           <w:p>
-            <w:pPr>
-              <w:jc w:val="center"/>
-            </w:pPr>
             <w:r>
               <w:t>Dans l’en-tête une option sera disponible pour changer la langue du site</w:t>
             </w:r>
@@ -871,14 +890,9 @@
             <w:vAlign w:val="center"/>
           </w:tcPr>
           <w:p>
-            <w:pPr>
-              <w:jc w:val="center"/>
-            </w:pPr>
             <w:r>
               <w:t>Tous les mois, le service informatique central recevra un export SQL de la base de données</w:t>
             </w:r>
-            <w:bookmarkStart w:id="0" w:name="_GoBack"/>
-            <w:bookmarkEnd w:id="0"/>
           </w:p>
         </w:tc>
       </w:tr>
@@ -897,6 +911,119 @@
 <file path=word/numbering.xml><?xml version="1.0" encoding="utf-8"?>
 <w:numbering xmlns:wpc="http://schemas.microsoft.com/office/word/2010/wordprocessingCanvas" xmlns:cx="http://schemas.microsoft.com/office/drawing/2014/chartex" xmlns:cx1="http://schemas.microsoft.com/office/drawing/2015/9/8/chartex" xmlns:mc="http://schemas.openxmlformats.org/markup-compatibility/2006" xmlns:o="urn:schemas-microsoft-com:office:office" xmlns:r="http://schemas.openxmlformats.org/officeDocument/2006/relationships" xmlns:m="http://schemas.openxmlformats.org/officeDocument/2006/math" xmlns:v="urn:schemas-microsoft-com:vml" xmlns:wp14="http://schemas.microsoft.com/office/word/2010/wordprocessingDrawing" xmlns:wp="http://schemas.openxmlformats.org/drawingml/2006/wordprocessingDrawing" xmlns:w10="urn:schemas-microsoft-com:office:word" xmlns:w="http://schemas.openxmlformats.org/wordprocessingml/2006/main" xmlns:w14="http://schemas.microsoft.com/office/word/2010/wordml" xmlns:w15="http://schemas.microsoft.com/office/word/2012/wordml" xmlns:w16se="http://schemas.microsoft.com/office/word/2015/wordml/symex" xmlns:wpg="http://schemas.microsoft.com/office/word/2010/wordprocessingGroup" xmlns:wpi="http://schemas.microsoft.com/office/word/2010/wordprocessingInk" xmlns:wne="http://schemas.microsoft.com/office/word/2006/wordml" xmlns:wps="http://schemas.microsoft.com/office/word/2010/wordprocessingShape" mc:Ignorable="w14 w15 w16se wp14">
   <w:abstractNum w:abstractNumId="0" w15:restartNumberingAfterBreak="0">
+    <w:nsid w:val="1808140C"/>
+    <w:multiLevelType w:val="hybridMultilevel"/>
+    <w:tmpl w:val="97BEC2AE"/>
+    <w:lvl w:ilvl="0" w:tplc="040C0001">
+      <w:start w:val="1"/>
+      <w:numFmt w:val="bullet"/>
+      <w:lvlText w:val=""/>
+      <w:lvlJc w:val="left"/>
+      <w:pPr>
+        <w:ind w:left="720" w:hanging="360"/>
+      </w:pPr>
+      <w:rPr>
+        <w:rFonts w:ascii="Symbol" w:hAnsi="Symbol" w:hint="default"/>
+      </w:rPr>
+    </w:lvl>
+    <w:lvl w:ilvl="1" w:tplc="040C0003" w:tentative="1">
+      <w:start w:val="1"/>
+      <w:numFmt w:val="bullet"/>
+      <w:lvlText w:val="o"/>
+      <w:lvlJc w:val="left"/>
+      <w:pPr>
+        <w:ind w:left="1440" w:hanging="360"/>
+      </w:pPr>
+      <w:rPr>
+        <w:rFonts w:ascii="Courier New" w:hAnsi="Courier New" w:cs="Courier New" w:hint="default"/>
+      </w:rPr>
+    </w:lvl>
+    <w:lvl w:ilvl="2" w:tplc="040C0005" w:tentative="1">
+      <w:start w:val="1"/>
+      <w:numFmt w:val="bullet"/>
+      <w:lvlText w:val=""/>
+      <w:lvlJc w:val="left"/>
+      <w:pPr>
+        <w:ind w:left="2160" w:hanging="360"/>
+      </w:pPr>
+      <w:rPr>
+        <w:rFonts w:ascii="Wingdings" w:hAnsi="Wingdings" w:hint="default"/>
+      </w:rPr>
+    </w:lvl>
+    <w:lvl w:ilvl="3" w:tplc="040C0001" w:tentative="1">
+      <w:start w:val="1"/>
+      <w:numFmt w:val="bullet"/>
+      <w:lvlText w:val=""/>
+      <w:lvlJc w:val="left"/>
+      <w:pPr>
+        <w:ind w:left="2880" w:hanging="360"/>
+      </w:pPr>
+      <w:rPr>
+        <w:rFonts w:ascii="Symbol" w:hAnsi="Symbol" w:hint="default"/>
+      </w:rPr>
+    </w:lvl>
+    <w:lvl w:ilvl="4" w:tplc="040C0003" w:tentative="1">
+      <w:start w:val="1"/>
+      <w:numFmt w:val="bullet"/>
+      <w:lvlText w:val="o"/>
+      <w:lvlJc w:val="left"/>
+      <w:pPr>
+        <w:ind w:left="3600" w:hanging="360"/>
+      </w:pPr>
+      <w:rPr>
+        <w:rFonts w:ascii="Courier New" w:hAnsi="Courier New" w:cs="Courier New" w:hint="default"/>
+      </w:rPr>
+    </w:lvl>
+    <w:lvl w:ilvl="5" w:tplc="040C0005" w:tentative="1">
+      <w:start w:val="1"/>
+      <w:numFmt w:val="bullet"/>
+      <w:lvlText w:val=""/>
+      <w:lvlJc w:val="left"/>
+      <w:pPr>
+        <w:ind w:left="4320" w:hanging="360"/>
+      </w:pPr>
+      <w:rPr>
+        <w:rFonts w:ascii="Wingdings" w:hAnsi="Wingdings" w:hint="default"/>
+      </w:rPr>
+    </w:lvl>
+    <w:lvl w:ilvl="6" w:tplc="040C0001" w:tentative="1">
+      <w:start w:val="1"/>
+      <w:numFmt w:val="bullet"/>
+      <w:lvlText w:val=""/>
+      <w:lvlJc w:val="left"/>
+      <w:pPr>
+        <w:ind w:left="5040" w:hanging="360"/>
+      </w:pPr>
+      <w:rPr>
+        <w:rFonts w:ascii="Symbol" w:hAnsi="Symbol" w:hint="default"/>
+      </w:rPr>
+    </w:lvl>
+    <w:lvl w:ilvl="7" w:tplc="040C0003" w:tentative="1">
+      <w:start w:val="1"/>
+      <w:numFmt w:val="bullet"/>
+      <w:lvlText w:val="o"/>
+      <w:lvlJc w:val="left"/>
+      <w:pPr>
+        <w:ind w:left="5760" w:hanging="360"/>
+      </w:pPr>
+      <w:rPr>
+        <w:rFonts w:ascii="Courier New" w:hAnsi="Courier New" w:cs="Courier New" w:hint="default"/>
+      </w:rPr>
+    </w:lvl>
+    <w:lvl w:ilvl="8" w:tplc="040C0005" w:tentative="1">
+      <w:start w:val="1"/>
+      <w:numFmt w:val="bullet"/>
+      <w:lvlText w:val=""/>
+      <w:lvlJc w:val="left"/>
+      <w:pPr>
+        <w:ind w:left="6480" w:hanging="360"/>
+      </w:pPr>
+      <w:rPr>
+        <w:rFonts w:ascii="Wingdings" w:hAnsi="Wingdings" w:hint="default"/>
+      </w:rPr>
+    </w:lvl>
+  </w:abstractNum>
+  <w:abstractNum w:abstractNumId="1" w15:restartNumberingAfterBreak="0">
     <w:nsid w:val="69CD3C32"/>
     <w:multiLevelType w:val="hybridMultilevel"/>
     <w:tmpl w:val="70725064"/>
@@ -985,7 +1112,7 @@
       </w:pPr>
     </w:lvl>
   </w:abstractNum>
-  <w:abstractNum w:abstractNumId="1" w15:restartNumberingAfterBreak="0">
+  <w:abstractNum w:abstractNumId="2" w15:restartNumberingAfterBreak="0">
     <w:nsid w:val="7B41469B"/>
     <w:multiLevelType w:val="hybridMultilevel"/>
     <w:tmpl w:val="57002500"/>
@@ -1075,10 +1202,13 @@
     </w:lvl>
   </w:abstractNum>
   <w:num w:numId="1">
-    <w:abstractNumId w:val="0"/>
+    <w:abstractNumId w:val="1"/>
   </w:num>
   <w:num w:numId="2">
-    <w:abstractNumId w:val="1"/>
+    <w:abstractNumId w:val="2"/>
+  </w:num>
+  <w:num w:numId="3">
+    <w:abstractNumId w:val="0"/>
   </w:num>
 </w:numbering>
 </file>

</xml_diff>